<commit_message>
Change organization for better link
</commit_message>
<xml_diff>
--- a/tahak-trideni.docx
+++ b/tahak-trideni.docx
@@ -2420,36 +2420,6 @@
           <w:bCs/>
         </w:rPr>
       </w:pPr>
-    </w:p>
-    <w:p>
-      <w:pPr>
-        <w:spacing w:after="0"/>
-        <w:rPr>
-          <w:b/>
-          <w:bCs/>
-          <w:sz w:val="28"/>
-          <w:szCs w:val="28"/>
-        </w:rPr>
-      </w:pPr>
-      <w:r>
-        <w:rPr>
-          <w:b/>
-          <w:bCs/>
-          <w:sz w:val="28"/>
-          <w:szCs w:val="28"/>
-        </w:rPr>
-        <w:t>Nebezpečný odpad</w:t>
-      </w:r>
-    </w:p>
-    <w:p>
-      <w:pPr>
-        <w:spacing w:after="0"/>
-        <w:rPr>
-          <w:rFonts w:cstheme="minorHAnsi"/>
-          <w:b/>
-          <w:bCs/>
-        </w:rPr>
-      </w:pPr>
       <w:r>
         <w:rPr>
           <w:rFonts w:cstheme="minorHAnsi"/>
@@ -2458,26 +2428,26 @@
           <w:shd w:val="clear" w:color="auto" w:fill="FFFFFF"/>
         </w:rPr>
         <w:drawing>
-          <wp:anchor distT="0" distB="0" distL="114300" distR="114300" simplePos="0" relativeHeight="251658240" behindDoc="0" locked="0" layoutInCell="1" allowOverlap="1" wp14:anchorId="7393FF4E" wp14:editId="04E9F011">
+          <wp:anchor distT="0" distB="0" distL="114300" distR="114300" simplePos="0" relativeHeight="251658240" behindDoc="1" locked="0" layoutInCell="1" allowOverlap="1" wp14:anchorId="296C1847" wp14:editId="55FC915F">
             <wp:simplePos x="0" y="0"/>
             <wp:positionH relativeFrom="margin">
-              <wp:align>right</wp:align>
+              <wp:posOffset>4985476</wp:posOffset>
             </wp:positionH>
             <wp:positionV relativeFrom="paragraph">
-              <wp:posOffset>-320494</wp:posOffset>
+              <wp:posOffset>40549</wp:posOffset>
             </wp:positionV>
-            <wp:extent cx="1670685" cy="1670685"/>
-            <wp:effectExtent l="0" t="0" r="5715" b="5715"/>
-            <wp:wrapThrough wrapText="bothSides">
+            <wp:extent cx="1724932" cy="1724932"/>
+            <wp:effectExtent l="0" t="0" r="8890" b="8890"/>
+            <wp:wrapTight wrapText="bothSides">
               <wp:wrapPolygon edited="0">
                 <wp:start x="0" y="0"/>
-                <wp:lineTo x="0" y="21428"/>
-                <wp:lineTo x="21428" y="21428"/>
-                <wp:lineTo x="21428" y="0"/>
+                <wp:lineTo x="0" y="21473"/>
+                <wp:lineTo x="21473" y="21473"/>
+                <wp:lineTo x="21473" y="0"/>
                 <wp:lineTo x="0" y="0"/>
               </wp:wrapPolygon>
-            </wp:wrapThrough>
-            <wp:docPr id="1" name="Picture 1"/>
+            </wp:wrapTight>
+            <wp:docPr id="2" name="Picture 2"/>
             <wp:cNvGraphicFramePr>
               <a:graphicFrameLocks xmlns:a="http://schemas.openxmlformats.org/drawingml/2006/main" noChangeAspect="1"/>
             </wp:cNvGraphicFramePr>
@@ -2491,7 +2461,7 @@
                     </pic:cNvPicPr>
                   </pic:nvPicPr>
                   <pic:blipFill>
-                    <a:blip r:embed="rId4">
+                    <a:blip r:embed="rId4" cstate="print">
                       <a:extLst>
                         <a:ext uri="{28A0092B-C50C-407E-A947-70E740481C1C}">
                           <a14:useLocalDpi xmlns:a14="http://schemas.microsoft.com/office/drawing/2010/main" val="0"/>
@@ -2506,7 +2476,7 @@
                   <pic:spPr bwMode="auto">
                     <a:xfrm>
                       <a:off x="0" y="0"/>
-                      <a:ext cx="1670685" cy="1670685"/>
+                      <a:ext cx="1724932" cy="1724932"/>
                     </a:xfrm>
                     <a:prstGeom prst="rect">
                       <a:avLst/>
@@ -2519,15 +2489,45 @@
                 </pic:pic>
               </a:graphicData>
             </a:graphic>
-            <wp14:sizeRelH relativeFrom="margin">
+            <wp14:sizeRelH relativeFrom="page">
               <wp14:pctWidth>0</wp14:pctWidth>
             </wp14:sizeRelH>
-            <wp14:sizeRelV relativeFrom="margin">
+            <wp14:sizeRelV relativeFrom="page">
               <wp14:pctHeight>0</wp14:pctHeight>
             </wp14:sizeRelV>
           </wp:anchor>
         </w:drawing>
       </w:r>
+    </w:p>
+    <w:p>
+      <w:pPr>
+        <w:spacing w:after="0"/>
+        <w:rPr>
+          <w:b/>
+          <w:bCs/>
+          <w:sz w:val="28"/>
+          <w:szCs w:val="28"/>
+        </w:rPr>
+      </w:pPr>
+      <w:r>
+        <w:rPr>
+          <w:b/>
+          <w:bCs/>
+          <w:sz w:val="28"/>
+          <w:szCs w:val="28"/>
+        </w:rPr>
+        <w:t>Nebezpečný odpad</w:t>
+      </w:r>
+    </w:p>
+    <w:p>
+      <w:pPr>
+        <w:spacing w:after="0"/>
+        <w:rPr>
+          <w:rFonts w:cstheme="minorHAnsi"/>
+          <w:b/>
+          <w:bCs/>
+        </w:rPr>
+      </w:pPr>
       <w:r>
         <w:rPr>
           <w:rFonts w:cstheme="minorHAnsi"/>

</xml_diff>